<commit_message>
Updating ETL report doc
</commit_message>
<xml_diff>
--- a/ETL report.docx
+++ b/ETL report.docx
@@ -123,6 +123,16 @@
         </w:rPr>
         <w:t xml:space="preserve">and transformed the data before loading it into SQL. </w:t>
       </w:r>
+    </w:p>
+    <w:p>
+      <w:pPr>
+        <w:rPr>
+          <w:b/>
+          <w:bCs/>
+          <w:sz w:val="26"/>
+          <w:szCs w:val="26"/>
+        </w:rPr>
+      </w:pPr>
     </w:p>
     <w:p>
       <w:pPr>
@@ -161,6 +171,8 @@
         </w:numPr>
         <w:ind w:left="284" w:hanging="284"/>
         <w:rPr>
+          <w:b/>
+          <w:bCs/>
           <w:sz w:val="24"/>
           <w:szCs w:val="24"/>
           <w:u w:val="single"/>
@@ -168,6 +180,8 @@
       </w:pPr>
       <w:r>
         <w:rPr>
+          <w:b/>
+          <w:bCs/>
           <w:sz w:val="24"/>
           <w:szCs w:val="24"/>
           <w:u w:val="single"/>
@@ -176,6 +190,8 @@
       </w:r>
       <w:r>
         <w:rPr>
+          <w:b/>
+          <w:bCs/>
           <w:sz w:val="24"/>
           <w:szCs w:val="24"/>
           <w:u w:val="single"/>
@@ -184,6 +200,8 @@
       </w:r>
       <w:r>
         <w:rPr>
+          <w:b/>
+          <w:bCs/>
           <w:sz w:val="24"/>
           <w:szCs w:val="24"/>
           <w:u w:val="single"/>
@@ -255,9 +273,9 @@
           <w:noProof/>
         </w:rPr>
         <w:drawing>
-          <wp:inline distT="0" distB="0" distL="0" distR="0" wp14:anchorId="2EC1D200" wp14:editId="5398E0CA">
+          <wp:inline distT="0" distB="0" distL="0" distR="0" wp14:anchorId="2EC1D200" wp14:editId="241B4698">
             <wp:extent cx="5943600" cy="2265045"/>
-            <wp:effectExtent l="0" t="0" r="0" b="1905"/>
+            <wp:effectExtent l="19050" t="19050" r="19050" b="20955"/>
             <wp:docPr id="1" name="Picture 1"/>
             <wp:cNvGraphicFramePr>
               <a:graphicFrameLocks xmlns:a="http://schemas.openxmlformats.org/drawingml/2006/main" noChangeAspect="1"/>
@@ -294,8 +312,11 @@
                     </a:prstGeom>
                     <a:noFill/>
                     <a:ln>
-                      <a:noFill/>
+                      <a:solidFill>
+                        <a:schemeClr val="tx1"/>
+                      </a:solidFill>
                     </a:ln>
+                    <a:effectLst/>
                   </pic:spPr>
                 </pic:pic>
               </a:graphicData>
@@ -319,14 +340,6 @@
           <w:szCs w:val="24"/>
         </w:rPr>
       </w:pPr>
-    </w:p>
-    <w:p>
-      <w:pPr>
-        <w:rPr>
-          <w:sz w:val="24"/>
-          <w:szCs w:val="24"/>
-        </w:rPr>
-      </w:pPr>
       <w:r>
         <w:rPr>
           <w:sz w:val="24"/>
@@ -342,9 +355,9 @@
           <w:noProof/>
         </w:rPr>
         <w:drawing>
-          <wp:inline distT="0" distB="0" distL="0" distR="0" wp14:anchorId="73863899" wp14:editId="3821D065">
+          <wp:inline distT="0" distB="0" distL="0" distR="0" wp14:anchorId="73863899" wp14:editId="728C3755">
             <wp:extent cx="5943600" cy="1793875"/>
-            <wp:effectExtent l="0" t="0" r="0" b="0"/>
+            <wp:effectExtent l="19050" t="19050" r="19050" b="15875"/>
             <wp:docPr id="2" name="Picture 2"/>
             <wp:cNvGraphicFramePr>
               <a:graphicFrameLocks xmlns:a="http://schemas.openxmlformats.org/drawingml/2006/main" noChangeAspect="1"/>
@@ -381,7 +394,9 @@
                     </a:prstGeom>
                     <a:noFill/>
                     <a:ln>
-                      <a:noFill/>
+                      <a:solidFill>
+                        <a:schemeClr val="tx1"/>
+                      </a:solidFill>
                     </a:ln>
                   </pic:spPr>
                 </pic:pic>
@@ -412,9 +427,9 @@
           <w:noProof/>
         </w:rPr>
         <w:drawing>
-          <wp:inline distT="0" distB="0" distL="0" distR="0" wp14:anchorId="0C9892E2" wp14:editId="0A8FD392">
+          <wp:inline distT="0" distB="0" distL="0" distR="0" wp14:anchorId="0C9892E2" wp14:editId="40722EAC">
             <wp:extent cx="5943600" cy="2292985"/>
-            <wp:effectExtent l="0" t="0" r="0" b="0"/>
+            <wp:effectExtent l="19050" t="19050" r="19050" b="12065"/>
             <wp:docPr id="4" name="Picture 4"/>
             <wp:cNvGraphicFramePr>
               <a:graphicFrameLocks xmlns:a="http://schemas.openxmlformats.org/drawingml/2006/main" noChangeAspect="1"/>
@@ -451,7 +466,9 @@
                     </a:prstGeom>
                     <a:noFill/>
                     <a:ln>
-                      <a:noFill/>
+                      <a:solidFill>
+                        <a:schemeClr val="tx1"/>
+                      </a:solidFill>
                     </a:ln>
                   </pic:spPr>
                 </pic:pic>
@@ -482,9 +499,9 @@
           <w:noProof/>
         </w:rPr>
         <w:drawing>
-          <wp:inline distT="0" distB="0" distL="0" distR="0" wp14:anchorId="0287E8E9" wp14:editId="040F15C4">
+          <wp:inline distT="0" distB="0" distL="0" distR="0" wp14:anchorId="0287E8E9" wp14:editId="6C71D4D4">
             <wp:extent cx="5943600" cy="2034540"/>
-            <wp:effectExtent l="0" t="0" r="0" b="3810"/>
+            <wp:effectExtent l="19050" t="19050" r="19050" b="22860"/>
             <wp:docPr id="5" name="Picture 5"/>
             <wp:cNvGraphicFramePr>
               <a:graphicFrameLocks xmlns:a="http://schemas.openxmlformats.org/drawingml/2006/main" noChangeAspect="1"/>
@@ -521,7 +538,9 @@
                     </a:prstGeom>
                     <a:noFill/>
                     <a:ln>
-                      <a:noFill/>
+                      <a:solidFill>
+                        <a:schemeClr val="tx1"/>
+                      </a:solidFill>
                     </a:ln>
                   </pic:spPr>
                 </pic:pic>
@@ -553,9 +572,9 @@
           <w:noProof/>
         </w:rPr>
         <w:drawing>
-          <wp:inline distT="0" distB="0" distL="0" distR="0" wp14:anchorId="2B31CB10" wp14:editId="2E058D2D">
+          <wp:inline distT="0" distB="0" distL="0" distR="0" wp14:anchorId="2B31CB10" wp14:editId="79AB4466">
             <wp:extent cx="5943600" cy="1831340"/>
-            <wp:effectExtent l="0" t="0" r="0" b="0"/>
+            <wp:effectExtent l="19050" t="19050" r="19050" b="16510"/>
             <wp:docPr id="7" name="Picture 7"/>
             <wp:cNvGraphicFramePr>
               <a:graphicFrameLocks xmlns:a="http://schemas.openxmlformats.org/drawingml/2006/main" noChangeAspect="1"/>
@@ -592,7 +611,9 @@
                     </a:prstGeom>
                     <a:noFill/>
                     <a:ln>
-                      <a:noFill/>
+                      <a:solidFill>
+                        <a:schemeClr val="tx1"/>
+                      </a:solidFill>
                     </a:ln>
                   </pic:spPr>
                 </pic:pic>
@@ -629,23 +650,7 @@
           <w:sz w:val="24"/>
           <w:szCs w:val="24"/>
         </w:rPr>
-        <w:t xml:space="preserve">The tags td, tr and </w:t>
-      </w:r>
-      <w:proofErr w:type="spellStart"/>
-      <w:r>
-        <w:rPr>
-          <w:sz w:val="24"/>
-          <w:szCs w:val="24"/>
-        </w:rPr>
-        <w:t>th</w:t>
-      </w:r>
-      <w:proofErr w:type="spellEnd"/>
-      <w:r>
-        <w:rPr>
-          <w:sz w:val="24"/>
-          <w:szCs w:val="24"/>
-        </w:rPr>
-        <w:t xml:space="preserve">, represent the table column, table rows and table </w:t>
+        <w:t xml:space="preserve">The tags td, tr and th, represent the table column, table rows and table </w:t>
       </w:r>
       <w:r>
         <w:rPr>
@@ -676,9 +681,9 @@
           <w:noProof/>
         </w:rPr>
         <w:drawing>
-          <wp:inline distT="0" distB="0" distL="0" distR="0" wp14:anchorId="4C236E05" wp14:editId="0950D6F9">
+          <wp:inline distT="0" distB="0" distL="0" distR="0" wp14:anchorId="4C236E05" wp14:editId="5B52C522">
             <wp:extent cx="5943600" cy="2980055"/>
-            <wp:effectExtent l="0" t="0" r="0" b="0"/>
+            <wp:effectExtent l="19050" t="19050" r="19050" b="10795"/>
             <wp:docPr id="8" name="Picture 8"/>
             <wp:cNvGraphicFramePr>
               <a:graphicFrameLocks xmlns:a="http://schemas.openxmlformats.org/drawingml/2006/main" noChangeAspect="1"/>
@@ -715,7 +720,9 @@
                     </a:prstGeom>
                     <a:noFill/>
                     <a:ln>
-                      <a:noFill/>
+                      <a:solidFill>
+                        <a:schemeClr val="tx1"/>
+                      </a:solidFill>
                     </a:ln>
                   </pic:spPr>
                 </pic:pic>
@@ -737,6 +744,8 @@
         </w:numPr>
         <w:ind w:left="284" w:hanging="284"/>
         <w:rPr>
+          <w:b/>
+          <w:bCs/>
           <w:sz w:val="24"/>
           <w:szCs w:val="24"/>
           <w:u w:val="single"/>
@@ -744,6 +753,8 @@
       </w:pPr>
       <w:r>
         <w:rPr>
+          <w:b/>
+          <w:bCs/>
           <w:sz w:val="24"/>
           <w:szCs w:val="24"/>
           <w:u w:val="single"/>
@@ -771,32 +782,8 @@
           <w:sz w:val="24"/>
           <w:szCs w:val="24"/>
         </w:rPr>
-        <w:t xml:space="preserve"> by importing pandas into the </w:t>
-      </w:r>
-      <w:proofErr w:type="spellStart"/>
-      <w:r>
-        <w:rPr>
-          <w:sz w:val="24"/>
-          <w:szCs w:val="24"/>
-        </w:rPr>
-        <w:t>jupyter</w:t>
-      </w:r>
-      <w:proofErr w:type="spellEnd"/>
-      <w:r>
-        <w:rPr>
-          <w:sz w:val="24"/>
-          <w:szCs w:val="24"/>
-        </w:rPr>
-        <w:t xml:space="preserve"> notebook.</w:t>
-      </w:r>
-    </w:p>
-    <w:p>
-      <w:pPr>
-        <w:rPr>
-          <w:sz w:val="10"/>
-          <w:szCs w:val="10"/>
-        </w:rPr>
-      </w:pPr>
+        <w:t xml:space="preserve"> by importing pandas into the jupyter notebook.</w:t>
+      </w:r>
     </w:p>
     <w:p>
       <w:r>
@@ -804,9 +791,9 @@
           <w:noProof/>
         </w:rPr>
         <w:drawing>
-          <wp:inline distT="0" distB="0" distL="0" distR="0" wp14:anchorId="44354D4F" wp14:editId="3523E260">
+          <wp:inline distT="0" distB="0" distL="0" distR="0" wp14:anchorId="44354D4F" wp14:editId="007306E9">
             <wp:extent cx="5943600" cy="1922780"/>
-            <wp:effectExtent l="0" t="0" r="0" b="1270"/>
+            <wp:effectExtent l="19050" t="19050" r="19050" b="20320"/>
             <wp:docPr id="9" name="Picture 9"/>
             <wp:cNvGraphicFramePr>
               <a:graphicFrameLocks xmlns:a="http://schemas.openxmlformats.org/drawingml/2006/main" noChangeAspect="1"/>
@@ -843,7 +830,9 @@
                     </a:prstGeom>
                     <a:noFill/>
                     <a:ln>
-                      <a:noFill/>
+                      <a:solidFill>
+                        <a:schemeClr val="tx1"/>
+                      </a:solidFill>
                     </a:ln>
                   </pic:spPr>
                 </pic:pic>
@@ -905,22 +894,14 @@
       </w:r>
     </w:p>
     <w:p>
-      <w:pPr>
-        <w:rPr>
-          <w:sz w:val="10"/>
-          <w:szCs w:val="10"/>
-        </w:rPr>
-      </w:pPr>
-    </w:p>
-    <w:p>
       <w:r>
         <w:rPr>
           <w:noProof/>
         </w:rPr>
         <w:drawing>
-          <wp:inline distT="0" distB="0" distL="0" distR="0" wp14:anchorId="7FCBFB4F" wp14:editId="236FF5D3">
+          <wp:inline distT="0" distB="0" distL="0" distR="0" wp14:anchorId="7FCBFB4F" wp14:editId="4B4221F0">
             <wp:extent cx="5943600" cy="1308735"/>
-            <wp:effectExtent l="0" t="0" r="0" b="5715"/>
+            <wp:effectExtent l="19050" t="19050" r="19050" b="24765"/>
             <wp:docPr id="10" name="Picture 10"/>
             <wp:cNvGraphicFramePr>
               <a:graphicFrameLocks xmlns:a="http://schemas.openxmlformats.org/drawingml/2006/main" noChangeAspect="1"/>
@@ -957,7 +938,9 @@
                     </a:prstGeom>
                     <a:noFill/>
                     <a:ln>
-                      <a:noFill/>
+                      <a:solidFill>
+                        <a:schemeClr val="tx1"/>
+                      </a:solidFill>
                     </a:ln>
                   </pic:spPr>
                 </pic:pic>
@@ -996,9 +979,9 @@
           <w:noProof/>
         </w:rPr>
         <w:drawing>
-          <wp:inline distT="0" distB="0" distL="0" distR="0" wp14:anchorId="03D321F8" wp14:editId="5002ADB2">
+          <wp:inline distT="0" distB="0" distL="0" distR="0" wp14:anchorId="03D321F8" wp14:editId="41A5E4E6">
             <wp:extent cx="5943600" cy="2029460"/>
-            <wp:effectExtent l="0" t="0" r="0" b="8890"/>
+            <wp:effectExtent l="19050" t="19050" r="19050" b="27940"/>
             <wp:docPr id="11" name="Picture 11"/>
             <wp:cNvGraphicFramePr>
               <a:graphicFrameLocks xmlns:a="http://schemas.openxmlformats.org/drawingml/2006/main" noChangeAspect="1"/>
@@ -1035,7 +1018,9 @@
                     </a:prstGeom>
                     <a:noFill/>
                     <a:ln>
-                      <a:noFill/>
+                      <a:solidFill>
+                        <a:schemeClr val="tx1"/>
+                      </a:solidFill>
                     </a:ln>
                   </pic:spPr>
                 </pic:pic>
@@ -1068,9 +1053,9 @@
           <w:noProof/>
         </w:rPr>
         <w:drawing>
-          <wp:inline distT="0" distB="0" distL="0" distR="0" wp14:anchorId="4BB5E46F" wp14:editId="432E7572">
+          <wp:inline distT="0" distB="0" distL="0" distR="0" wp14:anchorId="4BB5E46F" wp14:editId="21034F95">
             <wp:extent cx="5943600" cy="2802890"/>
-            <wp:effectExtent l="0" t="0" r="0" b="0"/>
+            <wp:effectExtent l="19050" t="19050" r="19050" b="16510"/>
             <wp:docPr id="12" name="Picture 12"/>
             <wp:cNvGraphicFramePr>
               <a:graphicFrameLocks xmlns:a="http://schemas.openxmlformats.org/drawingml/2006/main" noChangeAspect="1"/>
@@ -1107,7 +1092,9 @@
                     </a:prstGeom>
                     <a:noFill/>
                     <a:ln>
-                      <a:noFill/>
+                      <a:solidFill>
+                        <a:schemeClr val="tx1"/>
+                      </a:solidFill>
                     </a:ln>
                   </pic:spPr>
                 </pic:pic>
@@ -1146,9 +1133,9 @@
           <w:noProof/>
         </w:rPr>
         <w:drawing>
-          <wp:inline distT="0" distB="0" distL="0" distR="0" wp14:anchorId="2436729A" wp14:editId="7779225F">
+          <wp:inline distT="0" distB="0" distL="0" distR="0" wp14:anchorId="2436729A" wp14:editId="7A8E1E8D">
             <wp:extent cx="5943600" cy="1840865"/>
-            <wp:effectExtent l="0" t="0" r="0" b="6985"/>
+            <wp:effectExtent l="19050" t="19050" r="19050" b="26035"/>
             <wp:docPr id="13" name="Picture 13"/>
             <wp:cNvGraphicFramePr>
               <a:graphicFrameLocks xmlns:a="http://schemas.openxmlformats.org/drawingml/2006/main" noChangeAspect="1"/>
@@ -1185,7 +1172,9 @@
                     </a:prstGeom>
                     <a:noFill/>
                     <a:ln>
-                      <a:noFill/>
+                      <a:solidFill>
+                        <a:schemeClr val="tx1"/>
+                      </a:solidFill>
                     </a:ln>
                   </pic:spPr>
                 </pic:pic>

</xml_diff>

<commit_message>
Updated ETL report with extract/transform changes
</commit_message>
<xml_diff>
--- a/ETL report.docx
+++ b/ETL report.docx
@@ -186,27 +186,7 @@
           <w:szCs w:val="24"/>
           <w:u w:val="single"/>
         </w:rPr>
-        <w:t>Extract (</w:t>
-      </w:r>
-      <w:r>
-        <w:rPr>
-          <w:b/>
-          <w:bCs/>
-          <w:sz w:val="24"/>
-          <w:szCs w:val="24"/>
-          <w:u w:val="single"/>
-        </w:rPr>
-        <w:t>HTML Parsing</w:t>
-      </w:r>
-      <w:r>
-        <w:rPr>
-          <w:b/>
-          <w:bCs/>
-          <w:sz w:val="24"/>
-          <w:szCs w:val="24"/>
-          <w:u w:val="single"/>
-        </w:rPr>
-        <w:t>)</w:t>
+        <w:t xml:space="preserve">Extract </w:t>
       </w:r>
     </w:p>
     <w:p>
@@ -777,6 +757,77 @@
         </w:drawing>
       </w:r>
     </w:p>
+    <w:p>
+      <w:r>
+        <w:t xml:space="preserve">Data sources </w:t>
+      </w:r>
+      <w:r>
+        <w:t>also used were</w:t>
+      </w:r>
+      <w:r>
+        <w:t xml:space="preserve"> CSV files of worldwide unemployment rate data, US Pneumonia/Influenza death Data, and excess death data. These CSV files were used in Project 1 where we extracted the data to do regression analysis. </w:t>
+      </w:r>
+    </w:p>
+    <w:p/>
+    <w:p>
+      <w:pPr>
+        <w:rPr>
+          <w:noProof/>
+        </w:rPr>
+      </w:pPr>
+      <w:r>
+        <w:lastRenderedPageBreak/>
+        <w:t>An additional data source we used was a JSON file to capture countries maximum and minimum stringency rating between a specified date. The JSON file was first downloaded off the “Our World in Data” site. After downloading the file, empty lists were created and a For Loop was made to append the required data to the empty lists.</w:t>
+      </w:r>
+      <w:r>
+        <w:rPr>
+          <w:noProof/>
+        </w:rPr>
+        <w:t xml:space="preserve"> </w:t>
+      </w:r>
+      <w:r>
+        <w:rPr>
+          <w:noProof/>
+        </w:rPr>
+        <w:drawing>
+          <wp:inline distT="0" distB="0" distL="0" distR="0" wp14:anchorId="5176EE08" wp14:editId="5A967B2D">
+            <wp:extent cx="5943600" cy="2779395"/>
+            <wp:effectExtent l="0" t="0" r="0" b="1905"/>
+            <wp:docPr id="3" name="Picture 3"/>
+            <wp:cNvGraphicFramePr>
+              <a:graphicFrameLocks xmlns:a="http://schemas.openxmlformats.org/drawingml/2006/main" noChangeAspect="1"/>
+            </wp:cNvGraphicFramePr>
+            <a:graphic xmlns:a="http://schemas.openxmlformats.org/drawingml/2006/main">
+              <a:graphicData uri="http://schemas.openxmlformats.org/drawingml/2006/picture">
+                <pic:pic xmlns:pic="http://schemas.openxmlformats.org/drawingml/2006/picture">
+                  <pic:nvPicPr>
+                    <pic:cNvPr id="1" name=""/>
+                    <pic:cNvPicPr/>
+                  </pic:nvPicPr>
+                  <pic:blipFill>
+                    <a:blip r:embed="rId12"/>
+                    <a:stretch>
+                      <a:fillRect/>
+                    </a:stretch>
+                  </pic:blipFill>
+                  <pic:spPr>
+                    <a:xfrm>
+                      <a:off x="0" y="0"/>
+                      <a:ext cx="5943600" cy="2779395"/>
+                    </a:xfrm>
+                    <a:prstGeom prst="rect">
+                      <a:avLst/>
+                    </a:prstGeom>
+                  </pic:spPr>
+                </pic:pic>
+              </a:graphicData>
+            </a:graphic>
+          </wp:inline>
+        </w:drawing>
+      </w:r>
+    </w:p>
+    <w:p/>
+    <w:p/>
     <w:p/>
     <w:p/>
     <w:p/>
@@ -804,7 +855,6 @@
           <w:szCs w:val="24"/>
           <w:u w:val="single"/>
         </w:rPr>
-        <w:lastRenderedPageBreak/>
         <w:t>Transform (Transforming the list into Pandas data frame)</w:t>
       </w:r>
     </w:p>
@@ -820,7 +870,21 @@
           <w:sz w:val="24"/>
           <w:szCs w:val="24"/>
         </w:rPr>
-        <w:t>The next step is to convert the list into a data frame. The data is extracted into a pandas data frame and from the pandas data frame the cleaning process</w:t>
+        <w:t>The next step</w:t>
+      </w:r>
+      <w:r>
+        <w:rPr>
+          <w:sz w:val="24"/>
+          <w:szCs w:val="24"/>
+        </w:rPr>
+        <w:t xml:space="preserve"> for the html parsing data</w:t>
+      </w:r>
+      <w:r>
+        <w:rPr>
+          <w:sz w:val="24"/>
+          <w:szCs w:val="24"/>
+        </w:rPr>
+        <w:t xml:space="preserve"> is to convert the list into a data frame. The data is extracted into a pandas data frame and from the pandas data frame the cleaning process</w:t>
       </w:r>
       <w:r>
         <w:rPr>
@@ -869,7 +933,7 @@
                     </pic:cNvPicPr>
                   </pic:nvPicPr>
                   <pic:blipFill>
-                    <a:blip r:embed="rId12">
+                    <a:blip r:embed="rId13">
                       <a:extLst>
                         <a:ext uri="{28A0092B-C50C-407E-A947-70E740481C1C}">
                           <a14:useLocalDpi xmlns:a14="http://schemas.microsoft.com/office/drawing/2010/main" val="0"/>
@@ -923,6 +987,7 @@
           <w:sz w:val="24"/>
           <w:szCs w:val="24"/>
         </w:rPr>
+        <w:lastRenderedPageBreak/>
         <w:t>T</w:t>
       </w:r>
       <w:r>
@@ -977,7 +1042,7 @@
                     </pic:cNvPicPr>
                   </pic:nvPicPr>
                   <pic:blipFill>
-                    <a:blip r:embed="rId13">
+                    <a:blip r:embed="rId14">
                       <a:extLst>
                         <a:ext uri="{28A0092B-C50C-407E-A947-70E740481C1C}">
                           <a14:useLocalDpi xmlns:a14="http://schemas.microsoft.com/office/drawing/2010/main" val="0"/>
@@ -1057,7 +1122,7 @@
                     </pic:cNvPicPr>
                   </pic:nvPicPr>
                   <pic:blipFill>
-                    <a:blip r:embed="rId14" cstate="print">
+                    <a:blip r:embed="rId15" cstate="print">
                       <a:extLst>
                         <a:ext uri="{28A0092B-C50C-407E-A947-70E740481C1C}">
                           <a14:useLocalDpi xmlns:a14="http://schemas.microsoft.com/office/drawing/2010/main" val="0"/>
@@ -1104,7 +1169,6 @@
           <w:sz w:val="24"/>
           <w:szCs w:val="24"/>
         </w:rPr>
-        <w:lastRenderedPageBreak/>
         <w:t>The data frame columns that have unwanted syntaxes are removed and top row which is not needed is dropped as well.</w:t>
       </w:r>
     </w:p>
@@ -1131,7 +1195,7 @@
                     </pic:cNvPicPr>
                   </pic:nvPicPr>
                   <pic:blipFill>
-                    <a:blip r:embed="rId15">
+                    <a:blip r:embed="rId16">
                       <a:extLst>
                         <a:ext uri="{28A0092B-C50C-407E-A947-70E740481C1C}">
                           <a14:useLocalDpi xmlns:a14="http://schemas.microsoft.com/office/drawing/2010/main" val="0"/>
@@ -1211,7 +1275,7 @@
                     </pic:cNvPicPr>
                   </pic:nvPicPr>
                   <pic:blipFill>
-                    <a:blip r:embed="rId16">
+                    <a:blip r:embed="rId17">
                       <a:extLst>
                         <a:ext uri="{28A0092B-C50C-407E-A947-70E740481C1C}">
                           <a14:useLocalDpi xmlns:a14="http://schemas.microsoft.com/office/drawing/2010/main" val="0"/>
@@ -1245,8 +1309,526 @@
         </w:drawing>
       </w:r>
     </w:p>
-    <w:p/>
-    <w:p/>
+    <w:p>
+      <w:pPr>
+        <w:rPr>
+          <w:noProof/>
+          <w:sz w:val="24"/>
+          <w:szCs w:val="24"/>
+        </w:rPr>
+      </w:pPr>
+      <w:r>
+        <w:rPr>
+          <w:noProof/>
+          <w:sz w:val="24"/>
+          <w:szCs w:val="24"/>
+        </w:rPr>
+        <w:t xml:space="preserve">Unemployment Rate CSV data is loaded into pandas to make a dataframe of all columns. Certain location codes were removed as they were not countries (ex G-7, EU27_2020). The unemployment rate data frame was then merged with one created to match the location code with a country name.  Irrelevant columns were then removed from the dataframe to only show the March 2020 to September 2020 unemployment rates of multiple countries worldwide. </w:t>
+      </w:r>
+      <w:r>
+        <w:rPr>
+          <w:noProof/>
+          <w:sz w:val="24"/>
+          <w:szCs w:val="24"/>
+        </w:rPr>
+        <w:drawing>
+          <wp:inline distT="0" distB="0" distL="0" distR="0" wp14:anchorId="41B1AB32" wp14:editId="580168C4">
+            <wp:extent cx="5943600" cy="2440940"/>
+            <wp:effectExtent l="0" t="0" r="0" b="0"/>
+            <wp:docPr id="14" name="Picture 14"/>
+            <wp:cNvGraphicFramePr>
+              <a:graphicFrameLocks xmlns:a="http://schemas.openxmlformats.org/drawingml/2006/main" noChangeAspect="1"/>
+            </wp:cNvGraphicFramePr>
+            <a:graphic xmlns:a="http://schemas.openxmlformats.org/drawingml/2006/main">
+              <a:graphicData uri="http://schemas.openxmlformats.org/drawingml/2006/picture">
+                <pic:pic xmlns:pic="http://schemas.openxmlformats.org/drawingml/2006/picture">
+                  <pic:nvPicPr>
+                    <pic:cNvPr id="1" name=""/>
+                    <pic:cNvPicPr/>
+                  </pic:nvPicPr>
+                  <pic:blipFill>
+                    <a:blip r:embed="rId18"/>
+                    <a:stretch>
+                      <a:fillRect/>
+                    </a:stretch>
+                  </pic:blipFill>
+                  <pic:spPr>
+                    <a:xfrm>
+                      <a:off x="0" y="0"/>
+                      <a:ext cx="5943600" cy="2440940"/>
+                    </a:xfrm>
+                    <a:prstGeom prst="rect">
+                      <a:avLst/>
+                    </a:prstGeom>
+                  </pic:spPr>
+                </pic:pic>
+              </a:graphicData>
+            </a:graphic>
+          </wp:inline>
+        </w:drawing>
+      </w:r>
+    </w:p>
+    <w:p>
+      <w:pPr>
+        <w:rPr>
+          <w:noProof/>
+          <w:sz w:val="24"/>
+          <w:szCs w:val="24"/>
+        </w:rPr>
+      </w:pPr>
+    </w:p>
+    <w:p>
+      <w:pPr>
+        <w:rPr>
+          <w:noProof/>
+          <w:sz w:val="24"/>
+          <w:szCs w:val="24"/>
+        </w:rPr>
+      </w:pPr>
+      <w:r>
+        <w:rPr>
+          <w:noProof/>
+          <w:sz w:val="24"/>
+          <w:szCs w:val="24"/>
+        </w:rPr>
+        <w:t>US Pneumonia/Influenza CSV data is loaded into pandas to be made into a dataframe. Data that had jurisdiction of type “HHS Region” were removed to include only US states as jurisdictions.  The DataFrame was then grouped by Jursidiction and had irrelevant columns removed to only show COVID-19 Deaths, Total Deaths, and Pneumonia/Influenza Deaths.</w:t>
+      </w:r>
+    </w:p>
+    <w:p>
+      <w:pPr>
+        <w:rPr>
+          <w:noProof/>
+          <w:sz w:val="24"/>
+          <w:szCs w:val="24"/>
+        </w:rPr>
+      </w:pPr>
+      <w:r>
+        <w:rPr>
+          <w:noProof/>
+          <w:sz w:val="24"/>
+          <w:szCs w:val="24"/>
+        </w:rPr>
+        <w:lastRenderedPageBreak/>
+        <w:drawing>
+          <wp:inline distT="0" distB="0" distL="0" distR="0" wp14:anchorId="491D0B9B" wp14:editId="7A53226E">
+            <wp:extent cx="5943600" cy="3335655"/>
+            <wp:effectExtent l="0" t="0" r="0" b="0"/>
+            <wp:docPr id="15" name="Picture 15"/>
+            <wp:cNvGraphicFramePr>
+              <a:graphicFrameLocks xmlns:a="http://schemas.openxmlformats.org/drawingml/2006/main" noChangeAspect="1"/>
+            </wp:cNvGraphicFramePr>
+            <a:graphic xmlns:a="http://schemas.openxmlformats.org/drawingml/2006/main">
+              <a:graphicData uri="http://schemas.openxmlformats.org/drawingml/2006/picture">
+                <pic:pic xmlns:pic="http://schemas.openxmlformats.org/drawingml/2006/picture">
+                  <pic:nvPicPr>
+                    <pic:cNvPr id="1" name=""/>
+                    <pic:cNvPicPr/>
+                  </pic:nvPicPr>
+                  <pic:blipFill>
+                    <a:blip r:embed="rId19"/>
+                    <a:stretch>
+                      <a:fillRect/>
+                    </a:stretch>
+                  </pic:blipFill>
+                  <pic:spPr>
+                    <a:xfrm>
+                      <a:off x="0" y="0"/>
+                      <a:ext cx="5943600" cy="3335655"/>
+                    </a:xfrm>
+                    <a:prstGeom prst="rect">
+                      <a:avLst/>
+                    </a:prstGeom>
+                  </pic:spPr>
+                </pic:pic>
+              </a:graphicData>
+            </a:graphic>
+          </wp:inline>
+        </w:drawing>
+      </w:r>
+    </w:p>
+    <w:p>
+      <w:pPr>
+        <w:rPr>
+          <w:noProof/>
+          <w:sz w:val="24"/>
+          <w:szCs w:val="24"/>
+        </w:rPr>
+      </w:pPr>
+    </w:p>
+    <w:p>
+      <w:pPr>
+        <w:rPr>
+          <w:noProof/>
+          <w:sz w:val="24"/>
+          <w:szCs w:val="24"/>
+        </w:rPr>
+      </w:pPr>
+      <w:r>
+        <w:rPr>
+          <w:noProof/>
+          <w:sz w:val="24"/>
+          <w:szCs w:val="24"/>
+        </w:rPr>
+        <w:t xml:space="preserve">Excess Death CSV data is loaded into pandas to be made into a dataframe. The </w:t>
+      </w:r>
+      <w:r>
+        <w:rPr>
+          <w:noProof/>
+          <w:sz w:val="24"/>
+          <w:szCs w:val="24"/>
+        </w:rPr>
+        <w:t>d</w:t>
+      </w:r>
+      <w:r>
+        <w:rPr>
+          <w:noProof/>
+          <w:sz w:val="24"/>
+          <w:szCs w:val="24"/>
+        </w:rPr>
+        <w:t>ata</w:t>
+      </w:r>
+      <w:r>
+        <w:rPr>
+          <w:noProof/>
+          <w:sz w:val="24"/>
+          <w:szCs w:val="24"/>
+        </w:rPr>
+        <w:t>f</w:t>
+      </w:r>
+      <w:r>
+        <w:rPr>
+          <w:noProof/>
+          <w:sz w:val="24"/>
+          <w:szCs w:val="24"/>
+        </w:rPr>
+        <w:t>rame is then filtered to have only data for US in 2020. The week period rows is then aggregated and grouped to be per month.</w:t>
+      </w:r>
+    </w:p>
+    <w:p>
+      <w:pPr>
+        <w:rPr>
+          <w:noProof/>
+          <w:sz w:val="24"/>
+          <w:szCs w:val="24"/>
+        </w:rPr>
+      </w:pPr>
+      <w:r>
+        <w:rPr>
+          <w:noProof/>
+          <w:sz w:val="24"/>
+          <w:szCs w:val="24"/>
+        </w:rPr>
+        <w:drawing>
+          <wp:inline distT="0" distB="0" distL="0" distR="0" wp14:anchorId="625CD018" wp14:editId="1DA8058F">
+            <wp:extent cx="5943600" cy="2876550"/>
+            <wp:effectExtent l="0" t="0" r="0" b="0"/>
+            <wp:docPr id="16" name="Picture 16"/>
+            <wp:cNvGraphicFramePr>
+              <a:graphicFrameLocks xmlns:a="http://schemas.openxmlformats.org/drawingml/2006/main" noChangeAspect="1"/>
+            </wp:cNvGraphicFramePr>
+            <a:graphic xmlns:a="http://schemas.openxmlformats.org/drawingml/2006/main">
+              <a:graphicData uri="http://schemas.openxmlformats.org/drawingml/2006/picture">
+                <pic:pic xmlns:pic="http://schemas.openxmlformats.org/drawingml/2006/picture">
+                  <pic:nvPicPr>
+                    <pic:cNvPr id="1" name=""/>
+                    <pic:cNvPicPr/>
+                  </pic:nvPicPr>
+                  <pic:blipFill>
+                    <a:blip r:embed="rId20"/>
+                    <a:stretch>
+                      <a:fillRect/>
+                    </a:stretch>
+                  </pic:blipFill>
+                  <pic:spPr>
+                    <a:xfrm>
+                      <a:off x="0" y="0"/>
+                      <a:ext cx="5943600" cy="2876550"/>
+                    </a:xfrm>
+                    <a:prstGeom prst="rect">
+                      <a:avLst/>
+                    </a:prstGeom>
+                  </pic:spPr>
+                </pic:pic>
+              </a:graphicData>
+            </a:graphic>
+          </wp:inline>
+        </w:drawing>
+      </w:r>
+    </w:p>
+    <w:p>
+      <w:pPr>
+        <w:rPr>
+          <w:noProof/>
+          <w:sz w:val="24"/>
+          <w:szCs w:val="24"/>
+        </w:rPr>
+      </w:pPr>
+    </w:p>
+    <w:p>
+      <w:pPr>
+        <w:rPr>
+          <w:noProof/>
+          <w:sz w:val="24"/>
+          <w:szCs w:val="24"/>
+        </w:rPr>
+      </w:pPr>
+      <w:r>
+        <w:rPr>
+          <w:noProof/>
+          <w:sz w:val="24"/>
+          <w:szCs w:val="24"/>
+        </w:rPr>
+        <w:t xml:space="preserve">Using the list created from appending the data in the For Loop,  a dataframe was created for the </w:t>
+      </w:r>
+      <w:r>
+        <w:rPr>
+          <w:noProof/>
+          <w:sz w:val="24"/>
+          <w:szCs w:val="24"/>
+        </w:rPr>
+        <w:t>c</w:t>
+      </w:r>
+      <w:r>
+        <w:rPr>
+          <w:noProof/>
+          <w:sz w:val="24"/>
+          <w:szCs w:val="24"/>
+        </w:rPr>
+        <w:t xml:space="preserve">ountry responses data. </w:t>
+      </w:r>
+    </w:p>
+    <w:p>
+      <w:pPr>
+        <w:rPr>
+          <w:sz w:val="24"/>
+          <w:szCs w:val="24"/>
+        </w:rPr>
+      </w:pPr>
+      <w:r>
+        <w:rPr>
+          <w:noProof/>
+          <w:sz w:val="24"/>
+          <w:szCs w:val="24"/>
+        </w:rPr>
+        <w:lastRenderedPageBreak/>
+        <w:drawing>
+          <wp:inline distT="0" distB="0" distL="0" distR="0" wp14:anchorId="51E9F472" wp14:editId="1753ADC8">
+            <wp:extent cx="5943600" cy="2391410"/>
+            <wp:effectExtent l="0" t="0" r="0" b="8890"/>
+            <wp:docPr id="17" name="Picture 17"/>
+            <wp:cNvGraphicFramePr>
+              <a:graphicFrameLocks xmlns:a="http://schemas.openxmlformats.org/drawingml/2006/main" noChangeAspect="1"/>
+            </wp:cNvGraphicFramePr>
+            <a:graphic xmlns:a="http://schemas.openxmlformats.org/drawingml/2006/main">
+              <a:graphicData uri="http://schemas.openxmlformats.org/drawingml/2006/picture">
+                <pic:pic xmlns:pic="http://schemas.openxmlformats.org/drawingml/2006/picture">
+                  <pic:nvPicPr>
+                    <pic:cNvPr id="1" name=""/>
+                    <pic:cNvPicPr/>
+                  </pic:nvPicPr>
+                  <pic:blipFill>
+                    <a:blip r:embed="rId21"/>
+                    <a:stretch>
+                      <a:fillRect/>
+                    </a:stretch>
+                  </pic:blipFill>
+                  <pic:spPr>
+                    <a:xfrm>
+                      <a:off x="0" y="0"/>
+                      <a:ext cx="5943600" cy="2391410"/>
+                    </a:xfrm>
+                    <a:prstGeom prst="rect">
+                      <a:avLst/>
+                    </a:prstGeom>
+                  </pic:spPr>
+                </pic:pic>
+              </a:graphicData>
+            </a:graphic>
+          </wp:inline>
+        </w:drawing>
+      </w:r>
+    </w:p>
+    <w:p>
+      <w:pPr>
+        <w:rPr>
+          <w:sz w:val="24"/>
+          <w:szCs w:val="24"/>
+        </w:rPr>
+      </w:pPr>
+      <w:r>
+        <w:rPr>
+          <w:sz w:val="24"/>
+          <w:szCs w:val="24"/>
+        </w:rPr>
+        <w:t>An additional data frame was used to create a table with</w:t>
+      </w:r>
+      <w:r>
+        <w:rPr>
+          <w:sz w:val="24"/>
+          <w:szCs w:val="24"/>
+        </w:rPr>
+        <w:t xml:space="preserve"> a column of</w:t>
+      </w:r>
+      <w:r>
+        <w:rPr>
+          <w:sz w:val="24"/>
+          <w:szCs w:val="24"/>
+        </w:rPr>
+        <w:t xml:space="preserve"> </w:t>
+      </w:r>
+      <w:r>
+        <w:rPr>
+          <w:sz w:val="24"/>
+          <w:szCs w:val="24"/>
+        </w:rPr>
+        <w:t>c</w:t>
+      </w:r>
+      <w:r>
+        <w:rPr>
+          <w:sz w:val="24"/>
+          <w:szCs w:val="24"/>
+        </w:rPr>
+        <w:t>ountr</w:t>
+      </w:r>
+      <w:r>
+        <w:rPr>
+          <w:sz w:val="24"/>
+          <w:szCs w:val="24"/>
+        </w:rPr>
+        <w:t>ies</w:t>
+      </w:r>
+      <w:r>
+        <w:rPr>
+          <w:sz w:val="24"/>
+          <w:szCs w:val="24"/>
+        </w:rPr>
+        <w:t xml:space="preserve"> indexed by their respected </w:t>
+      </w:r>
+      <w:r>
+        <w:rPr>
+          <w:sz w:val="24"/>
+          <w:szCs w:val="24"/>
+        </w:rPr>
+        <w:t>c</w:t>
+      </w:r>
+      <w:r>
+        <w:rPr>
+          <w:sz w:val="24"/>
+          <w:szCs w:val="24"/>
+        </w:rPr>
+        <w:t xml:space="preserve">ountry </w:t>
+      </w:r>
+      <w:r>
+        <w:rPr>
+          <w:sz w:val="24"/>
+          <w:szCs w:val="24"/>
+        </w:rPr>
+        <w:t>c</w:t>
+      </w:r>
+      <w:r>
+        <w:rPr>
+          <w:sz w:val="24"/>
+          <w:szCs w:val="24"/>
+        </w:rPr>
+        <w:t>ode</w:t>
+      </w:r>
+      <w:r>
+        <w:rPr>
+          <w:sz w:val="24"/>
+          <w:szCs w:val="24"/>
+        </w:rPr>
+        <w:t xml:space="preserve"> to later be able to link this table to other tables with country columns</w:t>
+      </w:r>
+      <w:r>
+        <w:rPr>
+          <w:sz w:val="24"/>
+          <w:szCs w:val="24"/>
+        </w:rPr>
+        <w:t>.</w:t>
+      </w:r>
+    </w:p>
+    <w:p>
+      <w:pPr>
+        <w:rPr>
+          <w:sz w:val="24"/>
+          <w:szCs w:val="24"/>
+        </w:rPr>
+      </w:pPr>
+      <w:r>
+        <w:rPr>
+          <w:noProof/>
+          <w:sz w:val="24"/>
+          <w:szCs w:val="24"/>
+        </w:rPr>
+        <w:drawing>
+          <wp:inline distT="0" distB="0" distL="0" distR="0" wp14:anchorId="003E8882" wp14:editId="7A079533">
+            <wp:extent cx="5943600" cy="2580640"/>
+            <wp:effectExtent l="0" t="0" r="0" b="0"/>
+            <wp:docPr id="6" name="Picture 6"/>
+            <wp:cNvGraphicFramePr>
+              <a:graphicFrameLocks xmlns:a="http://schemas.openxmlformats.org/drawingml/2006/main" noChangeAspect="1"/>
+            </wp:cNvGraphicFramePr>
+            <a:graphic xmlns:a="http://schemas.openxmlformats.org/drawingml/2006/main">
+              <a:graphicData uri="http://schemas.openxmlformats.org/drawingml/2006/picture">
+                <pic:pic xmlns:pic="http://schemas.openxmlformats.org/drawingml/2006/picture">
+                  <pic:nvPicPr>
+                    <pic:cNvPr id="1" name=""/>
+                    <pic:cNvPicPr/>
+                  </pic:nvPicPr>
+                  <pic:blipFill>
+                    <a:blip r:embed="rId22"/>
+                    <a:stretch>
+                      <a:fillRect/>
+                    </a:stretch>
+                  </pic:blipFill>
+                  <pic:spPr>
+                    <a:xfrm>
+                      <a:off x="0" y="0"/>
+                      <a:ext cx="5943600" cy="2580640"/>
+                    </a:xfrm>
+                    <a:prstGeom prst="rect">
+                      <a:avLst/>
+                    </a:prstGeom>
+                  </pic:spPr>
+                </pic:pic>
+              </a:graphicData>
+            </a:graphic>
+          </wp:inline>
+        </w:drawing>
+      </w:r>
+    </w:p>
+    <w:p>
+      <w:pPr>
+        <w:rPr>
+          <w:sz w:val="24"/>
+          <w:szCs w:val="24"/>
+        </w:rPr>
+      </w:pPr>
+    </w:p>
+    <w:p>
+      <w:pPr>
+        <w:rPr>
+          <w:sz w:val="24"/>
+          <w:szCs w:val="24"/>
+        </w:rPr>
+      </w:pPr>
+    </w:p>
+    <w:p>
+      <w:pPr>
+        <w:rPr>
+          <w:sz w:val="24"/>
+          <w:szCs w:val="24"/>
+        </w:rPr>
+      </w:pPr>
+    </w:p>
+    <w:p>
+      <w:pPr>
+        <w:rPr>
+          <w:sz w:val="24"/>
+          <w:szCs w:val="24"/>
+        </w:rPr>
+      </w:pPr>
+    </w:p>
     <w:sectPr>
       <w:pgSz w:w="12240" w:h="15840"/>
       <w:pgMar w:top="1440" w:right="1440" w:bottom="1440" w:left="1440" w:header="708" w:footer="708" w:gutter="0"/>

</xml_diff>